<commit_message>
Ajuste na descricao da pré-condição
</commit_message>
<xml_diff>
--- a/4.3 Caso de Uso - UC-47 Editar natureza financeira.docx
+++ b/4.3 Caso de Uso - UC-47 Editar natureza financeira.docx
@@ -394,7 +394,43 @@
                 <w:sz w:val="20"/>
                 <w:szCs w:val="20"/>
               </w:rPr>
-              <w:t>Deve haver registros de contratos previamente cadastrados [Caso de Uso 45]</w:t>
+              <w:t>D</w:t>
+            </w:r>
+            <w:r>
+              <w:rPr>
+                <w:rFonts w:ascii="Tahoma" w:hAnsi="Tahoma" w:cs="Tahoma"/>
+                <w:color w:val="000000" w:themeColor="text1"/>
+                <w:sz w:val="20"/>
+                <w:szCs w:val="20"/>
+              </w:rPr>
+              <w:t>eve haver registros de naturezas financeiras</w:t>
+            </w:r>
+            <w:r>
+              <w:rPr>
+                <w:rFonts w:ascii="Tahoma" w:hAnsi="Tahoma" w:cs="Tahoma"/>
+                <w:color w:val="000000" w:themeColor="text1"/>
+                <w:sz w:val="20"/>
+                <w:szCs w:val="20"/>
+              </w:rPr>
+              <w:t xml:space="preserve"> </w:t>
+            </w:r>
+            <w:r>
+              <w:rPr>
+                <w:rFonts w:ascii="Tahoma" w:hAnsi="Tahoma" w:cs="Tahoma"/>
+                <w:color w:val="000000" w:themeColor="text1"/>
+                <w:sz w:val="20"/>
+                <w:szCs w:val="20"/>
+              </w:rPr>
+              <w:t>previamente cadastrada</w:t>
+            </w:r>
+            <w:r>
+              <w:rPr>
+                <w:rFonts w:ascii="Tahoma" w:hAnsi="Tahoma" w:cs="Tahoma"/>
+                <w:color w:val="000000" w:themeColor="text1"/>
+                <w:sz w:val="20"/>
+                <w:szCs w:val="20"/>
+              </w:rPr>
+              <w:t>s [Caso de Uso 45]</w:t>
             </w:r>
           </w:p>
           <w:p>
@@ -1924,7 +1960,16 @@
                 <w:sz w:val="20"/>
                 <w:szCs w:val="20"/>
               </w:rPr>
-              <w:t xml:space="preserve"> Uma vez cadastrado uma </w:t>
+              <w:t xml:space="preserve"> Uma vez cadastrada</w:t>
+            </w:r>
+            <w:r>
+              <w:rPr>
+                <w:rFonts w:ascii="Tahoma" w:hAnsi="Tahoma" w:cs="Tahoma"/>
+                <w:color w:val="000000" w:themeColor="text1"/>
+                <w:sz w:val="20"/>
+                <w:szCs w:val="20"/>
+              </w:rPr>
+              <w:t xml:space="preserve"> uma </w:t>
             </w:r>
             <w:r>
               <w:rPr>
@@ -1942,7 +1987,18 @@
                 <w:sz w:val="20"/>
                 <w:szCs w:val="20"/>
               </w:rPr>
-              <w:t xml:space="preserve"> com determinado código, o mesmo não poderá ser alterado. Na tela de alteração de </w:t>
+              <w:t xml:space="preserve"> com determinado código, o</w:t>
+            </w:r>
+            <w:bookmarkStart w:id="0" w:name="_GoBack"/>
+            <w:bookmarkEnd w:id="0"/>
+            <w:r>
+              <w:rPr>
+                <w:rFonts w:ascii="Tahoma" w:hAnsi="Tahoma" w:cs="Tahoma"/>
+                <w:color w:val="000000" w:themeColor="text1"/>
+                <w:sz w:val="20"/>
+                <w:szCs w:val="20"/>
+              </w:rPr>
+              <w:t xml:space="preserve"> mesmo não poderá ser alterado. Na tela de alteração de </w:t>
             </w:r>
             <w:r>
               <w:rPr>
@@ -2136,8 +2192,6 @@
                 </v:shape>
               </w:pict>
             </w:r>
-            <w:bookmarkStart w:id="0" w:name="_GoBack"/>
-            <w:bookmarkEnd w:id="0"/>
           </w:p>
           <w:p>
             <w:pPr>
@@ -6022,7 +6076,7 @@
 </file>
 
 <file path=customXml/itemProps1.xml><?xml version="1.0" encoding="utf-8"?>
-<ds:datastoreItem xmlns:ds="http://schemas.openxmlformats.org/officeDocument/2006/customXml" ds:itemID="{271F75E2-01CC-4ED3-9EF8-B03CC9E71A5D}">
+<ds:datastoreItem xmlns:ds="http://schemas.openxmlformats.org/officeDocument/2006/customXml" ds:itemID="{A0DD1A3B-FD34-4091-A069-CF97BB02B77C}">
   <ds:schemaRefs>
     <ds:schemaRef ds:uri="http://schemas.openxmlformats.org/officeDocument/2006/bibliography"/>
   </ds:schemaRefs>

</xml_diff>

<commit_message>
Atualização do protótipo e caso de teste da natureza financeira
</commit_message>
<xml_diff>
--- a/4.3 Caso de Uso - UC-47 Editar natureza financeira.docx
+++ b/4.3 Caso de Uso - UC-47 Editar natureza financeira.docx
@@ -1903,10 +1903,7 @@
       </w:tr>
     </w:tbl>
     <w:p/>
-    <w:p>
-      <w:bookmarkStart w:id="0" w:name="_GoBack"/>
-      <w:bookmarkEnd w:id="0"/>
-    </w:p>
+    <w:p/>
     <w:tbl>
       <w:tblPr>
         <w:tblW w:w="9283" w:type="dxa"/>
@@ -2040,6 +2037,8 @@
                 <w:color w:val="808080" w:themeColor="background1" w:themeShade="80"/>
               </w:rPr>
             </w:pPr>
+            <w:bookmarkStart w:id="0" w:name="_GoBack"/>
+            <w:bookmarkEnd w:id="0"/>
             <w:r>
               <w:rPr>
                 <w:rFonts w:ascii="Arial" w:hAnsi="Arial" w:cs="Arial"/>
@@ -2070,7 +2069,7 @@
                   <o:lock v:ext="edit" aspectratio="t"/>
                 </v:shapetype>
                 <v:shape id="_x0000_i1025" type="#_x0000_t75" style="width:453.75pt;height:515.25pt">
-                  <v:imagedata r:id="rId8" o:title="editar_natureza"/>
+                  <v:imagedata r:id="rId8" o:title="Editar_natureza_financeira"/>
                 </v:shape>
               </w:pict>
             </w:r>
@@ -5958,7 +5957,7 @@
 </file>
 
 <file path=customXml/itemProps1.xml><?xml version="1.0" encoding="utf-8"?>
-<ds:datastoreItem xmlns:ds="http://schemas.openxmlformats.org/officeDocument/2006/customXml" ds:itemID="{7B7D9B21-8CD2-4D90-AEC0-CC8B9E0D15F7}">
+<ds:datastoreItem xmlns:ds="http://schemas.openxmlformats.org/officeDocument/2006/customXml" ds:itemID="{7AE0BF57-2D6F-44BC-A4E9-90CE45095F1F}">
   <ds:schemaRefs>
     <ds:schemaRef ds:uri="http://schemas.openxmlformats.org/officeDocument/2006/bibliography"/>
   </ds:schemaRefs>

</xml_diff>